<commit_message>
yonerge eklendi, lisans degistirildi.
</commit_message>
<xml_diff>
--- a/YONERGE.docx
+++ b/YONERGE.docx
@@ -4,18 +4,712 @@
   <w:body>
     <w:p>
       <w:r>
-        <w:t>Bu yönergede web uygulamasının yerel sunucuda kurulumu anlatılacaktır. Eğer uzak sunucuya kurulum yapacaksanız XAMPP kurulumu başlığını atlayabilirsiniz.</w:t>
-      </w:r>
-    </w:p>
-    <w:p>
-      <w:r>
-        <w:t>######Kurulum######</w:t>
-      </w:r>
-    </w:p>
-    <w:p>
+        <w:t>Bu yönergede web uy</w:t>
+      </w:r>
       <w:bookmarkStart w:id="0" w:name="_GoBack"/>
       <w:bookmarkEnd w:id="0"/>
-    </w:p>
+      <w:r>
+        <w:t xml:space="preserve">gulamasının yerel sunucuda kurulumu anlatılacaktır. Eğer uzak sunucuya kurulum yapacaksanız </w:t>
+      </w:r>
+      <w:r>
+        <w:rPr>
+          <w:b/>
+        </w:rPr>
+        <w:t xml:space="preserve">3. Başlık olan Uygulama Kurulumu </w:t>
+      </w:r>
+      <w:r>
+        <w:t>başlığına</w:t>
+      </w:r>
+      <w:r>
+        <w:t xml:space="preserve"> atlayabilirsiniz.</w:t>
+      </w:r>
+    </w:p>
+    <w:p>
+      <w:pPr>
+        <w:rPr>
+          <w:b/>
+          <w:color w:val="FF0000"/>
+          <w:sz w:val="28"/>
+        </w:rPr>
+      </w:pPr>
+      <w:r>
+        <w:rPr>
+          <w:b/>
+          <w:color w:val="FF0000"/>
+          <w:sz w:val="28"/>
+        </w:rPr>
+        <w:t>######</w:t>
+      </w:r>
+      <w:r>
+        <w:rPr>
+          <w:b/>
+          <w:color w:val="FF0000"/>
+          <w:sz w:val="28"/>
+        </w:rPr>
+        <w:t xml:space="preserve"> </w:t>
+      </w:r>
+      <w:r>
+        <w:rPr>
+          <w:b/>
+          <w:color w:val="FF0000"/>
+          <w:sz w:val="28"/>
+        </w:rPr>
+        <w:t>Kurulum</w:t>
+      </w:r>
+      <w:r>
+        <w:rPr>
+          <w:b/>
+          <w:color w:val="FF0000"/>
+          <w:sz w:val="28"/>
+        </w:rPr>
+        <w:t xml:space="preserve"> </w:t>
+      </w:r>
+      <w:r>
+        <w:rPr>
+          <w:b/>
+          <w:color w:val="FF0000"/>
+          <w:sz w:val="28"/>
+        </w:rPr>
+        <w:t>######</w:t>
+      </w:r>
+    </w:p>
+    <w:p>
+      <w:pPr>
+        <w:rPr>
+          <w:b/>
+        </w:rPr>
+      </w:pPr>
+      <w:r>
+        <w:rPr>
+          <w:b/>
+        </w:rPr>
+        <w:t>1.XAMPP KURULUMU</w:t>
+      </w:r>
+    </w:p>
+    <w:p>
+      <w:r>
+        <w:t>Eğer bilgisayarınızda yüklü bir http ve mysql sunucusu yok ise ve web uygulamasını kişisel bilgisayarınızda test etmek için  tüm bu araçların tek bir yüklemeyle kurulduğu XAMPP programını şu adresten indirin:</w:t>
+      </w:r>
+    </w:p>
+    <w:p>
+      <w:hyperlink r:id="rId4" w:history="1">
+        <w:r>
+          <w:rPr>
+            <w:rStyle w:val="Hyperlink"/>
+          </w:rPr>
+          <w:t>https://www.apachefriends.org/tr/index.html</w:t>
+        </w:r>
+      </w:hyperlink>
+    </w:p>
+    <w:p>
+      <w:r>
+        <w:t xml:space="preserve">Kurulumu </w:t>
+      </w:r>
+      <w:r>
+        <w:rPr>
+          <w:color w:val="FF0000"/>
+        </w:rPr>
+        <w:t xml:space="preserve">c:/ </w:t>
+      </w:r>
+      <w:r>
+        <w:t>dizinine yapın.</w:t>
+      </w:r>
+    </w:p>
+    <w:p>
+      <w:r>
+        <w:rPr>
+          <w:noProof/>
+          <w:lang w:eastAsia="tr-TR"/>
+        </w:rPr>
+        <w:drawing>
+          <wp:inline distT="0" distB="0" distL="0" distR="0">
+            <wp:extent cx="5759450" cy="4311015"/>
+            <wp:effectExtent l="0" t="0" r="0" b="0"/>
+            <wp:docPr id="1" name="Picture 1" descr="C:\Users\user\AppData\Local\Microsoft\Windows\INetCache\Content.Word\aid1197391-v4-728px-Install-XAMPP-for-Windows-Step-5-Version-3.jpg"/>
+            <wp:cNvGraphicFramePr>
+              <a:graphicFrameLocks xmlns:a="http://schemas.openxmlformats.org/drawingml/2006/main" noChangeAspect="1"/>
+            </wp:cNvGraphicFramePr>
+            <a:graphic xmlns:a="http://schemas.openxmlformats.org/drawingml/2006/main">
+              <a:graphicData uri="http://schemas.openxmlformats.org/drawingml/2006/picture">
+                <pic:pic xmlns:pic="http://schemas.openxmlformats.org/drawingml/2006/picture">
+                  <pic:nvPicPr>
+                    <pic:cNvPr id="0" name="Picture 3" descr="C:\Users\user\AppData\Local\Microsoft\Windows\INetCache\Content.Word\aid1197391-v4-728px-Install-XAMPP-for-Windows-Step-5-Version-3.jpg"/>
+                    <pic:cNvPicPr>
+                      <a:picLocks noChangeAspect="1" noChangeArrowheads="1"/>
+                    </pic:cNvPicPr>
+                  </pic:nvPicPr>
+                  <pic:blipFill>
+                    <a:blip r:embed="rId5">
+                      <a:extLst>
+                        <a:ext uri="{28A0092B-C50C-407E-A947-70E740481C1C}">
+                          <a14:useLocalDpi xmlns:a14="http://schemas.microsoft.com/office/drawing/2010/main" val="0"/>
+                        </a:ext>
+                      </a:extLst>
+                    </a:blip>
+                    <a:srcRect/>
+                    <a:stretch>
+                      <a:fillRect/>
+                    </a:stretch>
+                  </pic:blipFill>
+                  <pic:spPr bwMode="auto">
+                    <a:xfrm>
+                      <a:off x="0" y="0"/>
+                      <a:ext cx="5759450" cy="4311015"/>
+                    </a:xfrm>
+                    <a:prstGeom prst="rect">
+                      <a:avLst/>
+                    </a:prstGeom>
+                    <a:noFill/>
+                    <a:ln>
+                      <a:noFill/>
+                    </a:ln>
+                  </pic:spPr>
+                </pic:pic>
+              </a:graphicData>
+            </a:graphic>
+          </wp:inline>
+        </w:drawing>
+      </w:r>
+    </w:p>
+    <w:p>
+      <w:r>
+        <w:t>Tüm seçenekleri seçin.</w:t>
+      </w:r>
+    </w:p>
+    <w:p>
+      <w:pPr>
+        <w:rPr>
+          <w:b/>
+        </w:rPr>
+      </w:pPr>
+      <w:r>
+        <w:rPr>
+          <w:b/>
+        </w:rPr>
+        <w:t>2. VERITABANI KURULUMU</w:t>
+      </w:r>
+    </w:p>
+    <w:p>
+      <w:r>
+        <w:t>XAMPP programını çalıştırın.</w:t>
+      </w:r>
+    </w:p>
+    <w:p>
+      <w:r>
+        <w:lastRenderedPageBreak/>
+        <w:pict>
+          <v:shapetype id="_x0000_t75" coordsize="21600,21600" o:spt="75" o:preferrelative="t" path="m@4@5l@4@11@9@11@9@5xe" filled="f" stroked="f">
+            <v:stroke joinstyle="miter"/>
+            <v:formulas>
+              <v:f eqn="if lineDrawn pixelLineWidth 0"/>
+              <v:f eqn="sum @0 1 0"/>
+              <v:f eqn="sum 0 0 @1"/>
+              <v:f eqn="prod @2 1 2"/>
+              <v:f eqn="prod @3 21600 pixelWidth"/>
+              <v:f eqn="prod @3 21600 pixelHeight"/>
+              <v:f eqn="sum @0 0 1"/>
+              <v:f eqn="prod @6 1 2"/>
+              <v:f eqn="prod @7 21600 pixelWidth"/>
+              <v:f eqn="sum @8 21600 0"/>
+              <v:f eqn="prod @7 21600 pixelHeight"/>
+              <v:f eqn="sum @10 21600 0"/>
+            </v:formulas>
+            <v:path o:extrusionok="f" gradientshapeok="t" o:connecttype="rect"/>
+            <o:lock v:ext="edit" aspectratio="t"/>
+          </v:shapetype>
+          <v:shape id="_x0000_i1025" type="#_x0000_t75" style="width:453pt;height:339.75pt">
+            <v:imagedata r:id="rId6" o:title="aid1197391-v4-728px-Install-XAMPP-for-Windows-Step-7-Version-3"/>
+          </v:shape>
+        </w:pict>
+      </w:r>
+    </w:p>
+    <w:p>
+      <w:r>
+        <w:t xml:space="preserve">Apache ve mysql seçeneklerinin sağında kalan </w:t>
+      </w:r>
+      <w:r>
+        <w:rPr>
+          <w:color w:val="FF0000"/>
+        </w:rPr>
+        <w:t xml:space="preserve">start </w:t>
+      </w:r>
+      <w:r>
+        <w:t>butonlarına tıklayın ve servislerin başlatılmalarını bekleyin.</w:t>
+      </w:r>
+    </w:p>
+    <w:p>
+      <w:r>
+        <w:pict>
+          <v:shape id="_x0000_i1028" type="#_x0000_t75" style="width:453.75pt;height:294.75pt">
+            <v:imagedata r:id="rId7" o:title="tststststs"/>
+          </v:shape>
+        </w:pict>
+      </w:r>
+    </w:p>
+    <w:p/>
+    <w:p>
+      <w:r>
+        <w:t xml:space="preserve">Alttaki resimde gösterilen </w:t>
+      </w:r>
+      <w:r>
+        <w:rPr>
+          <w:color w:val="FF0000"/>
+        </w:rPr>
+        <w:t xml:space="preserve">admin </w:t>
+      </w:r>
+      <w:r>
+        <w:t>butonuna tıklayın.</w:t>
+      </w:r>
+    </w:p>
+    <w:p>
+      <w:r>
+        <w:pict>
+          <v:shape id="_x0000_i1030" type="#_x0000_t75" style="width:407.25pt;height:304.5pt">
+            <v:imagedata r:id="rId8" o:title="aid1197391-v4-728px-Install-XAMPP-for-Windows-Step-10-Version-3"/>
+          </v:shape>
+        </w:pict>
+      </w:r>
+    </w:p>
+    <w:p>
+      <w:r>
+        <w:t>Butona tıkladıktan bir süre sonra browser penceresi açılacak ve PhpMyAdmin uygulaması başlayacaktır.</w:t>
+      </w:r>
+    </w:p>
+    <w:p>
+      <w:r>
+        <w:t xml:space="preserve">Eğer aşağıdaki gibi bir giriş ekranı ile karşılaşırsanız kullanıcı adına </w:t>
+      </w:r>
+      <w:r>
+        <w:rPr>
+          <w:color w:val="FF0000"/>
+        </w:rPr>
+        <w:t xml:space="preserve">root </w:t>
+      </w:r>
+      <w:r>
+        <w:t>yazıp şifre kısmını</w:t>
+      </w:r>
+      <w:r>
+        <w:t xml:space="preserve"> boş bırakın ve giriş yapın.</w:t>
+      </w:r>
+    </w:p>
+    <w:p>
+      <w:r>
+        <w:rPr>
+          <w:noProof/>
+          <w:lang w:eastAsia="tr-TR"/>
+        </w:rPr>
+        <w:drawing>
+          <wp:inline distT="0" distB="0" distL="0" distR="0">
+            <wp:extent cx="4038600" cy="3390201"/>
+            <wp:effectExtent l="0" t="0" r="0" b="1270"/>
+            <wp:docPr id="2" name="Picture 2" descr="C:\Users\user\AppData\Local\Microsoft\Windows\INetCache\Content.Word\pmyadmin-login-screen.png"/>
+            <wp:cNvGraphicFramePr>
+              <a:graphicFrameLocks xmlns:a="http://schemas.openxmlformats.org/drawingml/2006/main" noChangeAspect="1"/>
+            </wp:cNvGraphicFramePr>
+            <a:graphic xmlns:a="http://schemas.openxmlformats.org/drawingml/2006/main">
+              <a:graphicData uri="http://schemas.openxmlformats.org/drawingml/2006/picture">
+                <pic:pic xmlns:pic="http://schemas.openxmlformats.org/drawingml/2006/picture">
+                  <pic:nvPicPr>
+                    <pic:cNvPr id="0" name="Picture 20" descr="C:\Users\user\AppData\Local\Microsoft\Windows\INetCache\Content.Word\pmyadmin-login-screen.png"/>
+                    <pic:cNvPicPr>
+                      <a:picLocks noChangeAspect="1" noChangeArrowheads="1"/>
+                    </pic:cNvPicPr>
+                  </pic:nvPicPr>
+                  <pic:blipFill>
+                    <a:blip r:embed="rId9">
+                      <a:extLst>
+                        <a:ext uri="{28A0092B-C50C-407E-A947-70E740481C1C}">
+                          <a14:useLocalDpi xmlns:a14="http://schemas.microsoft.com/office/drawing/2010/main" val="0"/>
+                        </a:ext>
+                      </a:extLst>
+                    </a:blip>
+                    <a:srcRect/>
+                    <a:stretch>
+                      <a:fillRect/>
+                    </a:stretch>
+                  </pic:blipFill>
+                  <pic:spPr bwMode="auto">
+                    <a:xfrm>
+                      <a:off x="0" y="0"/>
+                      <a:ext cx="4039883" cy="3391278"/>
+                    </a:xfrm>
+                    <a:prstGeom prst="rect">
+                      <a:avLst/>
+                    </a:prstGeom>
+                    <a:noFill/>
+                    <a:ln>
+                      <a:noFill/>
+                    </a:ln>
+                  </pic:spPr>
+                </pic:pic>
+              </a:graphicData>
+            </a:graphic>
+          </wp:inline>
+        </w:drawing>
+      </w:r>
+    </w:p>
+    <w:p>
+      <w:r>
+        <w:lastRenderedPageBreak/>
+        <w:t xml:space="preserve">Açılan yeni ekranda </w:t>
+      </w:r>
+      <w:r>
+        <w:rPr>
+          <w:color w:val="FF0000"/>
+        </w:rPr>
+        <w:t>Import</w:t>
+      </w:r>
+      <w:r>
+        <w:t xml:space="preserve"> sekmesine tıklayın. Ardından </w:t>
+      </w:r>
+      <w:r>
+        <w:rPr>
+          <w:color w:val="FF0000"/>
+        </w:rPr>
+        <w:t xml:space="preserve">dosya seç </w:t>
+      </w:r>
+      <w:r>
+        <w:t>butonuna tıklayın.</w:t>
+      </w:r>
+    </w:p>
+    <w:p>
+      <w:r>
+        <w:pict>
+          <v:shape id="_x0000_i1026" type="#_x0000_t75" style="width:453pt;height:212.25pt">
+            <v:imagedata r:id="rId10" o:title="dbdbd"/>
+          </v:shape>
+        </w:pict>
+      </w:r>
+    </w:p>
+    <w:p/>
+    <w:p/>
+    <w:p/>
+    <w:p/>
+    <w:p/>
+    <w:p>
+      <w:r>
+        <w:t xml:space="preserve">Açılan pencerede proje klasöründeki </w:t>
+      </w:r>
+      <w:r>
+        <w:rPr>
+          <w:color w:val="FF0000"/>
+        </w:rPr>
+        <w:t xml:space="preserve">mtk473.sql </w:t>
+      </w:r>
+      <w:r>
+        <w:t>dosyasını seçin.</w:t>
+      </w:r>
+    </w:p>
+    <w:p>
+      <w:r>
+        <w:pict>
+          <v:shape id="_x0000_i1027" type="#_x0000_t75" style="width:453pt;height:214.5pt">
+            <v:imagedata r:id="rId11" o:title="sqlsql"/>
+          </v:shape>
+        </w:pict>
+      </w:r>
+    </w:p>
+    <w:p>
+      <w:r>
+        <w:br w:type="page"/>
+      </w:r>
+    </w:p>
+    <w:p>
+      <w:r>
+        <w:lastRenderedPageBreak/>
+        <w:t xml:space="preserve">Aşağıya inip </w:t>
+      </w:r>
+      <w:r>
+        <w:rPr>
+          <w:color w:val="FF0000"/>
+        </w:rPr>
+        <w:t xml:space="preserve">go </w:t>
+      </w:r>
+      <w:r>
+        <w:t>butonuna tıklayın ve bekleyin.</w:t>
+      </w:r>
+    </w:p>
+    <w:p>
+      <w:r>
+        <w:pict>
+          <v:shape id="_x0000_i1029" type="#_x0000_t75" style="width:453pt;height:213pt">
+            <v:imagedata r:id="rId12" o:title="gogogo"/>
+          </v:shape>
+        </w:pict>
+      </w:r>
+    </w:p>
+    <w:p>
+      <w:r>
+        <w:t>Aşağıdaki mesajı aldıysanız uygulama kurulumuna geçin.</w:t>
+      </w:r>
+    </w:p>
+    <w:p>
+      <w:r>
+        <w:pict>
+          <v:shape id="_x0000_i1031" type="#_x0000_t75" style="width:453pt;height:111pt">
+            <v:imagedata r:id="rId13" o:title="scuscuscu4"/>
+          </v:shape>
+        </w:pict>
+      </w:r>
+    </w:p>
+    <w:p>
+      <w:pPr>
+        <w:rPr>
+          <w:b/>
+        </w:rPr>
+      </w:pPr>
+      <w:r>
+        <w:rPr>
+          <w:b/>
+        </w:rPr>
+        <w:t>3.Uygulama Kurulumu</w:t>
+      </w:r>
+    </w:p>
+    <w:p>
+      <w:r>
+        <w:rPr>
+          <w:color w:val="FF0000"/>
+        </w:rPr>
+        <w:t xml:space="preserve">C:/XAMPP/htdocs </w:t>
+      </w:r>
+      <w:r>
+        <w:t xml:space="preserve">klasörüne gidin ve bu klasörün içindeki herşeyi </w:t>
+      </w:r>
+      <w:r>
+        <w:rPr>
+          <w:color w:val="FF0000"/>
+        </w:rPr>
+        <w:t>silin</w:t>
+      </w:r>
+      <w:r>
+        <w:t>.</w:t>
+      </w:r>
+    </w:p>
+    <w:p>
+      <w:r>
+        <w:t xml:space="preserve">Proje klasörünü yani </w:t>
+      </w:r>
+      <w:r>
+        <w:rPr>
+          <w:color w:val="FF0000"/>
+        </w:rPr>
+        <w:t xml:space="preserve">mtk473_java </w:t>
+      </w:r>
+      <w:r>
+        <w:t>klasörünü bu dizinin içine kopyalayın.</w:t>
+      </w:r>
+    </w:p>
+    <w:p>
+      <w:r>
+        <w:t xml:space="preserve">Browser penceresi açın ve adres çubuğuna </w:t>
+      </w:r>
+      <w:hyperlink r:id="rId14" w:history="1">
+        <w:r>
+          <w:rPr>
+            <w:rStyle w:val="Hyperlink"/>
+          </w:rPr>
+          <w:t>http://localhost</w:t>
+        </w:r>
+      </w:hyperlink>
+      <w:r>
+        <w:t xml:space="preserve"> yazıp bu adrese gidin.</w:t>
+      </w:r>
+    </w:p>
+    <w:p>
+      <w:r>
+        <w:t>Aşağıdaki ekranı görürseniz kurulum başarılı olmuş demektir.</w:t>
+      </w:r>
+    </w:p>
+    <w:p>
+      <w:r>
+        <w:pict>
+          <v:shape id="_x0000_i1032" type="#_x0000_t75" style="width:453pt;height:201pt">
+            <v:imagedata r:id="rId15" o:title="lgolgog"/>
+          </v:shape>
+        </w:pict>
+      </w:r>
+    </w:p>
+    <w:p>
+      <w:pPr>
+        <w:rPr>
+          <w:b/>
+        </w:rPr>
+      </w:pPr>
+      <w:r>
+        <w:rPr>
+          <w:b/>
+        </w:rPr>
+        <w:lastRenderedPageBreak/>
+        <w:t>DENEME AMAÇLI HESAPLAR</w:t>
+      </w:r>
+    </w:p>
+    <w:p>
+      <w:pPr>
+        <w:rPr>
+          <w:b/>
+        </w:rPr>
+      </w:pPr>
+    </w:p>
+    <w:p>
+      <w:pPr>
+        <w:rPr>
+          <w:b/>
+        </w:rPr>
+      </w:pPr>
+      <w:r>
+        <w:rPr>
+          <w:b/>
+        </w:rPr>
+        <w:t xml:space="preserve">Email: </w:t>
+      </w:r>
+      <w:hyperlink r:id="rId16" w:history="1">
+        <w:r>
+          <w:rPr>
+            <w:rStyle w:val="Hyperlink"/>
+            <w:b/>
+          </w:rPr>
+          <w:t>yonetici@deneme.com</w:t>
+        </w:r>
+      </w:hyperlink>
+      <w:r>
+        <w:rPr>
+          <w:b/>
+        </w:rPr>
+        <w:br/>
+        <w:t>Şifre “</w:t>
+      </w:r>
+      <w:r>
+        <w:rPr>
+          <w:b/>
+          <w:color w:val="FF0000"/>
+        </w:rPr>
+        <w:t>default</w:t>
+      </w:r>
+      <w:r>
+        <w:rPr>
+          <w:b/>
+        </w:rPr>
+        <w:t>”</w:t>
+      </w:r>
+    </w:p>
+    <w:p>
+      <w:pPr>
+        <w:rPr>
+          <w:b/>
+        </w:rPr>
+      </w:pPr>
+    </w:p>
+    <w:p>
+      <w:r>
+        <w:rPr>
+          <w:b/>
+        </w:rPr>
+        <w:t xml:space="preserve">Email: </w:t>
+      </w:r>
+      <w:hyperlink r:id="rId17" w:history="1">
+        <w:r>
+          <w:rPr>
+            <w:rStyle w:val="Hyperlink"/>
+            <w:b/>
+          </w:rPr>
+          <w:t>ogretmen@deneme.com</w:t>
+        </w:r>
+      </w:hyperlink>
+      <w:r>
+        <w:rPr>
+          <w:b/>
+        </w:rPr>
+        <w:br/>
+        <w:t>Şifre “</w:t>
+      </w:r>
+      <w:r>
+        <w:rPr>
+          <w:b/>
+          <w:color w:val="FF0000"/>
+        </w:rPr>
+        <w:t>default</w:t>
+      </w:r>
+      <w:r>
+        <w:rPr>
+          <w:b/>
+        </w:rPr>
+        <w:t>”</w:t>
+      </w:r>
+    </w:p>
+    <w:p/>
+    <w:p>
+      <w:r>
+        <w:rPr>
+          <w:b/>
+        </w:rPr>
+        <w:t xml:space="preserve">Email: </w:t>
+      </w:r>
+      <w:hyperlink r:id="rId18" w:history="1">
+        <w:r>
+          <w:rPr>
+            <w:rStyle w:val="Hyperlink"/>
+            <w:b/>
+          </w:rPr>
+          <w:t>ogrenci@deneme.com</w:t>
+        </w:r>
+      </w:hyperlink>
+      <w:r>
+        <w:rPr>
+          <w:b/>
+        </w:rPr>
+        <w:br/>
+        <w:t>Şifre “</w:t>
+      </w:r>
+      <w:r>
+        <w:rPr>
+          <w:b/>
+          <w:color w:val="FF0000"/>
+        </w:rPr>
+        <w:t>default</w:t>
+      </w:r>
+      <w:r>
+        <w:rPr>
+          <w:b/>
+        </w:rPr>
+        <w:t>”</w:t>
+      </w:r>
+    </w:p>
+    <w:p/>
+    <w:p>
+      <w:r>
+        <w:t>Hesapların kullanıcı yetkileri sırasıyla; sistem yöneticisi, öğretmen ve öğrencidir.</w:t>
+      </w:r>
+    </w:p>
+    <w:p>
+      <w:r>
+        <w:t>Öğrenci ve öğretmen hesapları kayıt ol linkinden oluşturulabilir ancak öğretmen hesapları sistem yöneticisi tarafından onaylanmalıdır. Aksi halde giriş yapamazlar. Öğrenci hesapları için bu durum söz konusu değildir.</w:t>
+      </w:r>
+    </w:p>
+    <w:p/>
+    <w:p/>
+    <w:p/>
+    <w:p>
+      <w:r>
+        <w:t xml:space="preserve">Herhangi bir sorunla karşılaşırsanız </w:t>
+      </w:r>
+      <w:hyperlink r:id="rId19" w:history="1">
+        <w:r>
+          <w:rPr>
+            <w:rStyle w:val="Hyperlink"/>
+          </w:rPr>
+          <w:t>ozgunesim@gmail.com</w:t>
+        </w:r>
+      </w:hyperlink>
+      <w:r>
+        <w:t xml:space="preserve"> adresine mail atabilirsiniz.</w:t>
+      </w:r>
+    </w:p>
+    <w:p>
+      <w:r>
+        <w:t>Özgün EŞİM</w:t>
+      </w:r>
+    </w:p>
+    <w:p/>
     <w:sectPr>
       <w:pgSz w:w="11906" w:h="16838"/>
       <w:pgMar w:top="1417" w:right="1417" w:bottom="1417" w:left="1417" w:header="708" w:footer="708" w:gutter="0"/>
@@ -423,7 +1117,6 @@
   <w:style w:type="character" w:default="1" w:styleId="DefaultParagraphFont">
     <w:name w:val="Default Paragraph Font"/>
     <w:uiPriority w:val="1"/>
-    <w:semiHidden/>
     <w:unhideWhenUsed/>
   </w:style>
   <w:style w:type="table" w:default="1" w:styleId="TableNormal">
@@ -446,6 +1139,17 @@
     <w:uiPriority w:val="99"/>
     <w:semiHidden/>
     <w:unhideWhenUsed/>
+  </w:style>
+  <w:style w:type="character" w:styleId="Hyperlink">
+    <w:name w:val="Hyperlink"/>
+    <w:basedOn w:val="DefaultParagraphFont"/>
+    <w:uiPriority w:val="99"/>
+    <w:unhideWhenUsed/>
+    <w:rsid w:val="00117B7D"/>
+    <w:rPr>
+      <w:color w:val="0563C1" w:themeColor="hyperlink"/>
+      <w:u w:val="single"/>
+    </w:rPr>
   </w:style>
 </w:styles>
 </file>

</xml_diff>